<commit_message>
fix input binding sysetm
</commit_message>
<xml_diff>
--- a/DocumentationInternal/2.1/2.1.docx
+++ b/DocumentationInternal/2.1/2.1.docx
@@ -8,6 +8,12 @@
           <w:tab w:val="left" w:pos="3810"/>
         </w:tabs>
       </w:pPr>
+      <w:r>
+        <w:rPr>
+          <w:rFonts w:ascii="Arial" w:hAnsi="Arial" w:cs="Arial"/>
+        </w:rPr>
+        <w:t>This is an overview of the features of the Lightning Network Game Engine, version 2.5.</w:t>
+      </w:r>
       <w:r>
         <w:tab/>
       </w:r>
@@ -92,7 +98,17 @@
         <w:sz w:val="36"/>
         <w:szCs w:val="36"/>
       </w:rPr>
-      <w:t>Lightning Network Game Engine Version 2.1</w:t>
+      <w:t>Lightning Network Game Engine Version 2.</w:t>
+    </w:r>
+    <w:r>
+      <w:rPr>
+        <w:rFonts w:ascii="Arial" w:hAnsi="Arial" w:cs="Arial"/>
+        <w:b/>
+        <w:bCs/>
+        <w:sz w:val="36"/>
+        <w:szCs w:val="36"/>
+      </w:rPr>
+      <w:t>5</w:t>
     </w:r>
     <w:r>
       <w:rPr>

</xml_diff>